<commit_message>
Mise a jour du fichier de suivi
</commit_message>
<xml_diff>
--- a/suivi.docx
+++ b/suivi.docx
@@ -176,6 +176,27 @@
           <w:rtl w:val="0"/>
         </w:rPr>
         <w:t xml:space="preserve">Éveline Gosselin-Picard le 20 octobre</w:t>
+      </w:r>
+    </w:p>
+    <w:p>
+      <w:pPr>
+        <w:numPr>
+          <w:ilvl w:val="0"/>
+          <w:numId w:val="2"/>
+        </w:numPr>
+        <w:ind w:left="720" w:hanging="360"/>
+        <w:contextualSpacing w:val="1"/>
+        <w:rPr>
+          <w:highlight w:val="white"/>
+          <w:u w:val="none"/>
+        </w:rPr>
+      </w:pPr>
+      <w:r>
+        <w:rPr>
+          <w:highlight w:val="white"/>
+          <w:rtl w:val="0"/>
+        </w:rPr>
+        <w:t xml:space="preserve">Architecture matérielle plus ou moins réglée pour le zedboard</w:t>
       </w:r>
       <w:r>
         <w:rPr>
@@ -1443,152 +1464,157 @@
               <w:rPr>
                 <w:rtl w:val="0"/>
               </w:rPr>
-              <w:t xml:space="preserve">10742</w:t>
-            </w:r>
-          </w:p>
-        </w:tc>
-        <w:tc>
-          <w:tcPr>
-            <w:tcBorders>
-              <w:bottom w:color="000000" w:space="0" w:sz="8" w:val="single"/>
-              <w:right w:color="000000" w:space="0" w:sz="8" w:val="single"/>
-            </w:tcBorders>
-            <w:tcMar>
-              <w:top w:w="100.0" w:type="dxa"/>
-              <w:left w:w="100.0" w:type="dxa"/>
-              <w:bottom w:w="100.0" w:type="dxa"/>
-              <w:right w:w="100.0" w:type="dxa"/>
-            </w:tcMar>
-          </w:tcPr>
-          <w:p>
-            <w:pPr>
-              <w:keepNext w:val="0"/>
-              <w:keepLines w:val="0"/>
-              <w:widowControl w:val="0"/>
-              <w:spacing w:after="0" w:before="0" w:line="276" w:lineRule="auto"/>
-              <w:ind w:left="0" w:right="0" w:firstLine="0"/>
-              <w:contextualSpacing w:val="0"/>
-              <w:jc w:val="left"/>
-            </w:pPr>
-            <w:r>
-              <w:rPr>
-                <w:rtl w:val="0"/>
-              </w:rPr>
-            </w:r>
-          </w:p>
-        </w:tc>
-        <w:tc>
-          <w:tcPr>
-            <w:tcBorders>
-              <w:bottom w:color="000000" w:space="0" w:sz="8" w:val="single"/>
-              <w:right w:color="000000" w:space="0" w:sz="8" w:val="single"/>
-            </w:tcBorders>
-            <w:tcMar>
-              <w:top w:w="100.0" w:type="dxa"/>
-              <w:left w:w="100.0" w:type="dxa"/>
-              <w:bottom w:w="100.0" w:type="dxa"/>
-              <w:right w:w="100.0" w:type="dxa"/>
-            </w:tcMar>
-          </w:tcPr>
-          <w:p>
-            <w:pPr>
-              <w:keepNext w:val="0"/>
-              <w:keepLines w:val="0"/>
-              <w:widowControl w:val="0"/>
-              <w:spacing w:after="0" w:before="0" w:line="276" w:lineRule="auto"/>
-              <w:ind w:left="0" w:right="0" w:firstLine="0"/>
-              <w:contextualSpacing w:val="0"/>
-              <w:jc w:val="left"/>
-            </w:pPr>
-            <w:r>
-              <w:rPr>
-                <w:rtl w:val="0"/>
-              </w:rPr>
-            </w:r>
-          </w:p>
-        </w:tc>
-        <w:tc>
-          <w:tcPr>
-            <w:tcBorders>
-              <w:bottom w:color="000000" w:space="0" w:sz="8" w:val="single"/>
-              <w:right w:color="000000" w:space="0" w:sz="8" w:val="single"/>
-            </w:tcBorders>
-            <w:tcMar>
-              <w:top w:w="100.0" w:type="dxa"/>
-              <w:left w:w="100.0" w:type="dxa"/>
-              <w:bottom w:w="100.0" w:type="dxa"/>
-              <w:right w:w="100.0" w:type="dxa"/>
-            </w:tcMar>
-          </w:tcPr>
-          <w:p>
-            <w:pPr>
-              <w:widowControl w:val="0"/>
-              <w:contextualSpacing w:val="0"/>
-            </w:pPr>
-            <w:r>
-              <w:rPr>
-                <w:rtl w:val="0"/>
-              </w:rPr>
-            </w:r>
-          </w:p>
-        </w:tc>
-        <w:tc>
-          <w:tcPr>
-            <w:tcBorders>
-              <w:bottom w:color="000000" w:space="0" w:sz="8" w:val="single"/>
-              <w:right w:color="000000" w:space="0" w:sz="8" w:val="single"/>
-            </w:tcBorders>
-            <w:tcMar>
-              <w:top w:w="100.0" w:type="dxa"/>
-              <w:left w:w="100.0" w:type="dxa"/>
-              <w:bottom w:w="100.0" w:type="dxa"/>
-              <w:right w:w="100.0" w:type="dxa"/>
-            </w:tcMar>
-          </w:tcPr>
-          <w:p>
-            <w:pPr>
-              <w:keepNext w:val="0"/>
-              <w:keepLines w:val="0"/>
-              <w:widowControl w:val="0"/>
-              <w:spacing w:after="0" w:before="0" w:line="276" w:lineRule="auto"/>
-              <w:ind w:left="0" w:right="0" w:firstLine="0"/>
-              <w:contextualSpacing w:val="0"/>
-              <w:jc w:val="left"/>
-            </w:pPr>
-            <w:r>
-              <w:rPr>
-                <w:rtl w:val="0"/>
-              </w:rPr>
-            </w:r>
-          </w:p>
-        </w:tc>
-        <w:tc>
-          <w:tcPr>
-            <w:tcBorders>
-              <w:bottom w:color="000000" w:space="0" w:sz="8" w:val="single"/>
-              <w:right w:color="000000" w:space="0" w:sz="8" w:val="single"/>
-            </w:tcBorders>
-            <w:tcMar>
-              <w:top w:w="100.0" w:type="dxa"/>
-              <w:left w:w="100.0" w:type="dxa"/>
-              <w:bottom w:w="100.0" w:type="dxa"/>
-              <w:right w:w="100.0" w:type="dxa"/>
-            </w:tcMar>
-          </w:tcPr>
-          <w:p>
-            <w:pPr>
-              <w:keepNext w:val="0"/>
-              <w:keepLines w:val="0"/>
-              <w:widowControl w:val="0"/>
-              <w:spacing w:after="0" w:before="0" w:line="276" w:lineRule="auto"/>
-              <w:ind w:left="0" w:right="0" w:firstLine="0"/>
-              <w:contextualSpacing w:val="0"/>
-              <w:jc w:val="left"/>
-            </w:pPr>
-            <w:r>
-              <w:rPr>
-                <w:rtl w:val="0"/>
-              </w:rPr>
+              <w:t xml:space="preserve">10126</w:t>
+            </w:r>
+          </w:p>
+        </w:tc>
+        <w:tc>
+          <w:tcPr>
+            <w:tcBorders>
+              <w:bottom w:color="000000" w:space="0" w:sz="8" w:val="single"/>
+              <w:right w:color="000000" w:space="0" w:sz="8" w:val="single"/>
+            </w:tcBorders>
+            <w:tcMar>
+              <w:top w:w="100.0" w:type="dxa"/>
+              <w:left w:w="100.0" w:type="dxa"/>
+              <w:bottom w:w="100.0" w:type="dxa"/>
+              <w:right w:w="100.0" w:type="dxa"/>
+            </w:tcMar>
+          </w:tcPr>
+          <w:p>
+            <w:pPr>
+              <w:keepNext w:val="0"/>
+              <w:keepLines w:val="0"/>
+              <w:widowControl w:val="0"/>
+              <w:spacing w:after="0" w:before="0" w:line="276" w:lineRule="auto"/>
+              <w:ind w:left="0" w:right="0" w:firstLine="0"/>
+              <w:contextualSpacing w:val="0"/>
+              <w:jc w:val="left"/>
+            </w:pPr>
+            <w:r>
+              <w:rPr>
+                <w:rtl w:val="0"/>
+              </w:rPr>
+              <w:t xml:space="preserve">DrawHDMI</w:t>
+            </w:r>
+          </w:p>
+        </w:tc>
+        <w:tc>
+          <w:tcPr>
+            <w:tcBorders>
+              <w:bottom w:color="000000" w:space="0" w:sz="8" w:val="single"/>
+              <w:right w:color="000000" w:space="0" w:sz="8" w:val="single"/>
+            </w:tcBorders>
+            <w:tcMar>
+              <w:top w:w="100.0" w:type="dxa"/>
+              <w:left w:w="100.0" w:type="dxa"/>
+              <w:bottom w:w="100.0" w:type="dxa"/>
+              <w:right w:w="100.0" w:type="dxa"/>
+            </w:tcMar>
+          </w:tcPr>
+          <w:p>
+            <w:pPr>
+              <w:keepNext w:val="0"/>
+              <w:keepLines w:val="0"/>
+              <w:widowControl w:val="0"/>
+              <w:spacing w:after="0" w:before="0" w:line="276" w:lineRule="auto"/>
+              <w:ind w:left="0" w:right="0" w:firstLine="0"/>
+              <w:contextualSpacing w:val="0"/>
+              <w:jc w:val="left"/>
+            </w:pPr>
+            <w:r>
+              <w:rPr>
+                <w:rtl w:val="0"/>
+              </w:rPr>
+              <w:t xml:space="preserve">Philippe Carphin</w:t>
+            </w:r>
+          </w:p>
+        </w:tc>
+        <w:tc>
+          <w:tcPr>
+            <w:tcBorders>
+              <w:bottom w:color="000000" w:space="0" w:sz="8" w:val="single"/>
+              <w:right w:color="000000" w:space="0" w:sz="8" w:val="single"/>
+            </w:tcBorders>
+            <w:tcMar>
+              <w:top w:w="100.0" w:type="dxa"/>
+              <w:left w:w="100.0" w:type="dxa"/>
+              <w:bottom w:w="100.0" w:type="dxa"/>
+              <w:right w:w="100.0" w:type="dxa"/>
+            </w:tcMar>
+          </w:tcPr>
+          <w:p>
+            <w:pPr>
+              <w:widowControl w:val="0"/>
+              <w:contextualSpacing w:val="0"/>
+            </w:pPr>
+            <w:r>
+              <w:rPr>
+                <w:rtl w:val="0"/>
+              </w:rPr>
+              <w:t xml:space="preserve">2016/10/22</w:t>
+            </w:r>
+          </w:p>
+        </w:tc>
+        <w:tc>
+          <w:tcPr>
+            <w:tcBorders>
+              <w:bottom w:color="000000" w:space="0" w:sz="8" w:val="single"/>
+              <w:right w:color="000000" w:space="0" w:sz="8" w:val="single"/>
+            </w:tcBorders>
+            <w:tcMar>
+              <w:top w:w="100.0" w:type="dxa"/>
+              <w:left w:w="100.0" w:type="dxa"/>
+              <w:bottom w:w="100.0" w:type="dxa"/>
+              <w:right w:w="100.0" w:type="dxa"/>
+            </w:tcMar>
+          </w:tcPr>
+          <w:p>
+            <w:pPr>
+              <w:keepNext w:val="0"/>
+              <w:keepLines w:val="0"/>
+              <w:widowControl w:val="0"/>
+              <w:spacing w:after="0" w:before="0" w:line="276" w:lineRule="auto"/>
+              <w:ind w:left="0" w:right="0" w:firstLine="0"/>
+              <w:contextualSpacing w:val="0"/>
+              <w:jc w:val="left"/>
+            </w:pPr>
+            <w:r>
+              <w:rPr>
+                <w:rtl w:val="0"/>
+              </w:rPr>
+              <w:t xml:space="preserve">50</w:t>
+            </w:r>
+          </w:p>
+        </w:tc>
+        <w:tc>
+          <w:tcPr>
+            <w:tcBorders>
+              <w:bottom w:color="000000" w:space="0" w:sz="8" w:val="single"/>
+              <w:right w:color="000000" w:space="0" w:sz="8" w:val="single"/>
+            </w:tcBorders>
+            <w:tcMar>
+              <w:top w:w="100.0" w:type="dxa"/>
+              <w:left w:w="100.0" w:type="dxa"/>
+              <w:bottom w:w="100.0" w:type="dxa"/>
+              <w:right w:w="100.0" w:type="dxa"/>
+            </w:tcMar>
+          </w:tcPr>
+          <w:p>
+            <w:pPr>
+              <w:keepNext w:val="0"/>
+              <w:keepLines w:val="0"/>
+              <w:widowControl w:val="0"/>
+              <w:spacing w:after="0" w:before="0" w:line="276" w:lineRule="auto"/>
+              <w:ind w:left="0" w:right="0" w:firstLine="0"/>
+              <w:contextualSpacing w:val="0"/>
+              <w:jc w:val="left"/>
+            </w:pPr>
+            <w:r>
+              <w:rPr>
+                <w:rtl w:val="0"/>
+              </w:rPr>
+              <w:t xml:space="preserve">Conception et écriture de code.</w:t>
             </w:r>
           </w:p>
         </w:tc>
@@ -3204,6 +3230,158 @@
               <w:rPr>
                 <w:rtl w:val="0"/>
               </w:rPr>
+            </w:r>
+          </w:p>
+        </w:tc>
+      </w:tr>
+      <w:tr>
+        <w:tc>
+          <w:tcPr>
+            <w:tcBorders>
+              <w:left w:color="000000" w:space="0" w:sz="8" w:val="single"/>
+              <w:bottom w:color="000000" w:space="0" w:sz="8" w:val="single"/>
+              <w:right w:color="000000" w:space="0" w:sz="8" w:val="single"/>
+            </w:tcBorders>
+            <w:tcMar>
+              <w:top w:w="100.0" w:type="dxa"/>
+              <w:left w:w="100.0" w:type="dxa"/>
+              <w:bottom w:w="100.0" w:type="dxa"/>
+              <w:right w:w="100.0" w:type="dxa"/>
+            </w:tcMar>
+          </w:tcPr>
+          <w:p>
+            <w:pPr>
+              <w:keepNext w:val="0"/>
+              <w:keepLines w:val="0"/>
+              <w:widowControl w:val="0"/>
+              <w:spacing w:after="0" w:before="0" w:line="276" w:lineRule="auto"/>
+              <w:ind w:left="0" w:right="0" w:firstLine="0"/>
+              <w:contextualSpacing w:val="0"/>
+              <w:jc w:val="left"/>
+            </w:pPr>
+            <w:r>
+              <w:rPr>
+                <w:rtl w:val="0"/>
+              </w:rPr>
+              <w:t xml:space="preserve">10126</w:t>
+            </w:r>
+          </w:p>
+        </w:tc>
+        <w:tc>
+          <w:tcPr>
+            <w:tcBorders>
+              <w:bottom w:color="000000" w:space="0" w:sz="8" w:val="single"/>
+              <w:right w:color="000000" w:space="0" w:sz="8" w:val="single"/>
+            </w:tcBorders>
+            <w:tcMar>
+              <w:top w:w="100.0" w:type="dxa"/>
+              <w:left w:w="100.0" w:type="dxa"/>
+              <w:bottom w:w="100.0" w:type="dxa"/>
+              <w:right w:w="100.0" w:type="dxa"/>
+            </w:tcMar>
+          </w:tcPr>
+          <w:p>
+            <w:pPr>
+              <w:keepNext w:val="0"/>
+              <w:keepLines w:val="0"/>
+              <w:widowControl w:val="0"/>
+              <w:spacing w:after="0" w:before="0" w:line="276" w:lineRule="auto"/>
+              <w:ind w:left="0" w:right="0" w:firstLine="0"/>
+              <w:contextualSpacing w:val="0"/>
+              <w:jc w:val="left"/>
+            </w:pPr>
+            <w:r>
+              <w:rPr>
+                <w:rtl w:val="0"/>
+              </w:rPr>
+              <w:t xml:space="preserve">DrawHDMI</w:t>
+            </w:r>
+          </w:p>
+        </w:tc>
+        <w:tc>
+          <w:tcPr>
+            <w:tcBorders>
+              <w:bottom w:color="000000" w:space="0" w:sz="8" w:val="single"/>
+              <w:right w:color="000000" w:space="0" w:sz="8" w:val="single"/>
+            </w:tcBorders>
+            <w:tcMar>
+              <w:top w:w="100.0" w:type="dxa"/>
+              <w:left w:w="100.0" w:type="dxa"/>
+              <w:bottom w:w="100.0" w:type="dxa"/>
+              <w:right w:w="100.0" w:type="dxa"/>
+            </w:tcMar>
+          </w:tcPr>
+          <w:p>
+            <w:pPr>
+              <w:keepNext w:val="0"/>
+              <w:keepLines w:val="0"/>
+              <w:widowControl w:val="0"/>
+              <w:spacing w:after="0" w:before="0" w:line="276" w:lineRule="auto"/>
+              <w:ind w:left="0" w:right="0" w:firstLine="0"/>
+              <w:contextualSpacing w:val="0"/>
+              <w:jc w:val="left"/>
+            </w:pPr>
+            <w:r>
+              <w:rPr>
+                <w:rtl w:val="0"/>
+              </w:rPr>
+              <w:t xml:space="preserve">Philippe C</w:t>
+            </w:r>
+          </w:p>
+        </w:tc>
+        <w:tc>
+          <w:tcPr>
+            <w:tcBorders>
+              <w:bottom w:color="000000" w:space="0" w:sz="8" w:val="single"/>
+              <w:right w:color="000000" w:space="0" w:sz="8" w:val="single"/>
+            </w:tcBorders>
+            <w:tcMar>
+              <w:top w:w="100.0" w:type="dxa"/>
+              <w:left w:w="100.0" w:type="dxa"/>
+              <w:bottom w:w="100.0" w:type="dxa"/>
+              <w:right w:w="100.0" w:type="dxa"/>
+            </w:tcMar>
+          </w:tcPr>
+          <w:p>
+            <w:pPr>
+              <w:widowControl w:val="0"/>
+              <w:contextualSpacing w:val="0"/>
+            </w:pPr>
+            <w:r>
+              <w:rPr>
+                <w:rtl w:val="0"/>
+              </w:rPr>
+            </w:r>
+          </w:p>
+        </w:tc>
+        <w:tc>
+          <w:tcPr>
+            <w:tcBorders>
+              <w:bottom w:color="000000" w:space="0" w:sz="8" w:val="single"/>
+              <w:right w:color="000000" w:space="0" w:sz="8" w:val="single"/>
+            </w:tcBorders>
+            <w:tcMar>
+              <w:top w:w="100.0" w:type="dxa"/>
+              <w:left w:w="100.0" w:type="dxa"/>
+              <w:bottom w:w="100.0" w:type="dxa"/>
+              <w:right w:w="100.0" w:type="dxa"/>
+            </w:tcMar>
+          </w:tcPr>
+          <w:p>
+            <w:pPr>
+              <w:keepNext w:val="0"/>
+              <w:keepLines w:val="0"/>
+              <w:widowControl w:val="0"/>
+              <w:spacing w:after="0" w:before="0" w:line="276" w:lineRule="auto"/>
+              <w:ind w:left="0" w:right="0" w:firstLine="0"/>
+              <w:contextualSpacing w:val="0"/>
+              <w:jc w:val="left"/>
+            </w:pPr>
+            <w:r>
+              <w:rPr>
+                <w:rtl w:val="0"/>
+              </w:rPr>
+              <w:t xml:space="preserve">Continuer d’écrire le code du module.  Tester le code avec un projet fonctionnel.</w:t>
             </w:r>
           </w:p>
         </w:tc>

</xml_diff>